<commit_message>
Edited server.js to use dumb replace
</commit_message>
<xml_diff>
--- a/templates/default-letter.docx
+++ b/templates/default-letter.docx
@@ -4,7 +4,47 @@
   <w:body>
     <w:p>
       <w:r>
+        <w:t>{{refNo}}</w:t>
+      </w:r>
+    </w:p>
+    <w:p>
+      <w:r>
         <w:t>{{date}}</w:t>
+      </w:r>
+    </w:p>
+    <w:p>
+      <w:r>
+        <w:t>{{recipientName}}</w:t>
+      </w:r>
+    </w:p>
+    <w:p>
+      <w:r>
+        <w:t>{{recipientAddress}}</w:t>
+      </w:r>
+    </w:p>
+    <w:p>
+      <w:r>
+        <w:t>{{subject}}</w:t>
+      </w:r>
+    </w:p>
+    <w:p>
+      <w:r>
+        <w:t>{{content}}</w:t>
+      </w:r>
+    </w:p>
+    <w:p>
+      <w:r>
+        <w:t>{{senderName}}</w:t>
+      </w:r>
+    </w:p>
+    <w:p>
+      <w:r>
+        <w:t>{{senderPosition}}</w:t>
+      </w:r>
+    </w:p>
+    <w:p>
+      <w:r>
+        <w:t>{{organization}}</w:t>
       </w:r>
     </w:p>
     <w:sectPr>

</xml_diff>